<commit_message>
Gerencia das Partes Interessadas
</commit_message>
<xml_diff>
--- a/pgp/05 - Gerência das Partes Interessadas - Matriz de Responsabilidades.docx
+++ b/pgp/05 - Gerência das Partes Interessadas - Matriz de Responsabilidades.docx
@@ -468,7 +468,7 @@
               <w:rPr>
                 <w:rFonts w:ascii="Tw Cen MT" w:hAnsi="Tw Cen MT"/>
               </w:rPr>
-              <w:t>Gerente</w:t>
+              <w:t>Gerencia</w:t>
             </w:r>
           </w:p>
         </w:tc>
@@ -1933,47 +1933,47 @@
         <v:path o:extrusionok="f" gradientshapeok="t" o:connecttype="rect"/>
         <o:lock v:ext="edit" aspectratio="t"/>
       </v:shapetype>
-      <v:shape id="_x0000_i1152" type="#_x0000_t75" style="width:3in;height:3in" o:bullet="t"/>
+      <v:shape id="_x0000_i1035" type="#_x0000_t75" style="width:3in;height:3in" o:bullet="t"/>
     </w:pict>
   </w:numPicBullet>
   <w:numPicBullet w:numPicBulletId="1">
     <w:pict>
-      <v:shape id="_x0000_i1153" type="#_x0000_t75" style="width:3in;height:3in" o:bullet="t"/>
+      <v:shape id="_x0000_i1036" type="#_x0000_t75" style="width:3in;height:3in" o:bullet="t"/>
     </w:pict>
   </w:numPicBullet>
   <w:numPicBullet w:numPicBulletId="2">
     <w:pict>
-      <v:shape id="_x0000_i1154" type="#_x0000_t75" style="width:3in;height:3in" o:bullet="t"/>
+      <v:shape id="_x0000_i1037" type="#_x0000_t75" style="width:3in;height:3in" o:bullet="t"/>
     </w:pict>
   </w:numPicBullet>
   <w:numPicBullet w:numPicBulletId="3">
     <w:pict>
-      <v:shape id="_x0000_i1155" type="#_x0000_t75" style="width:3in;height:3in" o:bullet="t"/>
+      <v:shape id="_x0000_i1038" type="#_x0000_t75" style="width:3in;height:3in" o:bullet="t"/>
     </w:pict>
   </w:numPicBullet>
   <w:numPicBullet w:numPicBulletId="4">
     <w:pict>
-      <v:shape id="_x0000_i1156" type="#_x0000_t75" style="width:3in;height:3in" o:bullet="t"/>
+      <v:shape id="_x0000_i1039" type="#_x0000_t75" style="width:3in;height:3in" o:bullet="t"/>
     </w:pict>
   </w:numPicBullet>
   <w:numPicBullet w:numPicBulletId="5">
     <w:pict>
-      <v:shape id="_x0000_i1157" type="#_x0000_t75" style="width:3in;height:3in" o:bullet="t"/>
+      <v:shape id="_x0000_i1040" type="#_x0000_t75" style="width:3in;height:3in" o:bullet="t"/>
     </w:pict>
   </w:numPicBullet>
   <w:numPicBullet w:numPicBulletId="6">
     <w:pict>
-      <v:shape id="_x0000_i1158" type="#_x0000_t75" style="width:3in;height:3in" o:bullet="t"/>
+      <v:shape id="_x0000_i1041" type="#_x0000_t75" style="width:3in;height:3in" o:bullet="t"/>
     </w:pict>
   </w:numPicBullet>
   <w:numPicBullet w:numPicBulletId="7">
     <w:pict>
-      <v:shape id="_x0000_i1159" type="#_x0000_t75" style="width:3in;height:3in" o:bullet="t"/>
+      <v:shape id="_x0000_i1042" type="#_x0000_t75" style="width:3in;height:3in" o:bullet="t"/>
     </w:pict>
   </w:numPicBullet>
   <w:numPicBullet w:numPicBulletId="8">
     <w:pict>
-      <v:shape id="_x0000_i1160" type="#_x0000_t75" style="width:3in;height:3in" o:bullet="t"/>
+      <v:shape id="_x0000_i1043" type="#_x0000_t75" style="width:3in;height:3in" o:bullet="t"/>
     </w:pict>
   </w:numPicBullet>
   <w:abstractNum w:abstractNumId="0" w15:restartNumberingAfterBreak="0">

</xml_diff>